<commit_message>
updated to a new version V2
</commit_message>
<xml_diff>
--- a/doc/ProceduresToBuildFINetwork.docx
+++ b/doc/ProceduresToBuildFINetwork.docx
@@ -1118,8 +1118,6 @@
       <w:r>
         <w:t>a</w:t>
       </w:r>
-      <w:bookmarkStart w:id="0" w:name="_GoBack"/>
-      <w:bookmarkEnd w:id="0"/>
       <w:r>
         <w:t xml:space="preserve">ctome curator tool project: </w:t>
       </w:r>
@@ -20341,8 +20339,10 @@
         <w:t>======</w:t>
       </w:r>
     </w:p>
-    <w:p/>
-    <w:p/>
+    <w:p>
+      <w:bookmarkStart w:id="0" w:name="_GoBack"/>
+      <w:bookmarkEnd w:id="0"/>
+    </w:p>
     <w:p/>
     <w:sectPr>
       <w:pgSz w:w="12240" w:h="15840"/>

</xml_diff>